<commit_message>
Writing JavaDocs for DAO package and DBContext package
</commit_message>
<xml_diff>
--- a/Server/src/modelServer/DbContext/database/PROJECT_RELATIONAL_SCHEMA.docx
+++ b/Server/src/modelServer/DbContext/database/PROJECT_RELATIONAL_SCHEMA.docx
@@ -4,7 +4,7 @@
   <w:body>
     <w:p>
       <w:pPr>
-        <w:pStyle w:val="Tytu"/>
+        <w:pStyle w:val="Nzev"/>
       </w:pPr>
       <w:r>
         <w:t>Relational Schema</w:t>
@@ -12,7 +12,7 @@
     </w:p>
     <w:tbl>
       <w:tblPr>
-        <w:tblStyle w:val="Tabela-Siatka"/>
+        <w:tblStyle w:val="Mkatabulky"/>
         <w:tblpPr w:leftFromText="180" w:rightFromText="180" w:vertAnchor="page" w:horzAnchor="margin" w:tblpY="2421"/>
         <w:tblW w:w="9062" w:type="dxa"/>
         <w:tblLook w:val="04A0" w:firstRow="1" w:lastRow="0" w:firstColumn="1" w:lastColumn="0" w:noHBand="0" w:noVBand="1"/>
@@ -350,6 +350,7 @@
             <w:tcW w:w="9062" w:type="dxa"/>
           </w:tcPr>
           <w:p>
+            <w:proofErr w:type="spellStart"/>
             <w:r>
               <w:rPr>
                 <w:b/>
@@ -357,29 +358,40 @@
               </w:rPr>
               <w:t>Friendship_Request</w:t>
             </w:r>
-            <w:r>
-              <w:t>(requester_</w:t>
+            <w:proofErr w:type="spellEnd"/>
+            <w:r>
+              <w:t>(</w:t>
+            </w:r>
+            <w:proofErr w:type="spellStart"/>
+            <w:r>
+              <w:t>requester_</w:t>
             </w:r>
             <w:r>
               <w:t>user</w:t>
             </w:r>
             <w:r>
-              <w:t>name, a</w:t>
-            </w:r>
-            <w:r>
-              <w:t>ccepter_username)</w:t>
+              <w:t>name</w:t>
+            </w:r>
+            <w:proofErr w:type="spellEnd"/>
+            <w:r>
+              <w:t xml:space="preserve">, </w:t>
+            </w:r>
+            <w:proofErr w:type="spellStart"/>
+            <w:r>
+              <w:t>a</w:t>
+            </w:r>
+            <w:r>
+              <w:t>ccepter_username</w:t>
+            </w:r>
+            <w:proofErr w:type="spellEnd"/>
+            <w:r>
+              <w:t>)</w:t>
             </w:r>
           </w:p>
           <w:p/>
           <w:p>
             <w:r>
-              <w:t>PPK: requester_username, accepter_</w:t>
-            </w:r>
-            <w:r>
-              <w:t>user</w:t>
-            </w:r>
-            <w:r>
-              <w:t>name</w:t>
+              <w:t>PPK: requester_username, accepter_username</w:t>
             </w:r>
           </w:p>
           <w:p>
@@ -420,14 +432,7 @@
                 <w:b/>
                 <w:bCs/>
               </w:rPr>
-              <w:t>Friendship_</w:t>
-            </w:r>
-            <w:r>
-              <w:rPr>
-                <w:b/>
-                <w:bCs/>
-              </w:rPr>
-              <w:t>List</w:t>
+              <w:t>Friendship_List</w:t>
             </w:r>
             <w:r>
               <w:t>(requester_</w:t>
@@ -530,14 +535,7 @@
                 <w:b/>
                 <w:bCs/>
               </w:rPr>
-              <w:t>Meeting_</w:t>
-            </w:r>
-            <w:r>
-              <w:rPr>
-                <w:b/>
-                <w:bCs/>
-              </w:rPr>
-              <w:t>List</w:t>
+              <w:t>Meeting_List</w:t>
             </w:r>
             <w:r>
               <w:t>(trainee_username, coach_username, date_of_meeting)</w:t>
@@ -568,7 +566,6 @@
         </w:tc>
       </w:tr>
     </w:tbl>
-    <w:p/>
     <w:p/>
     <w:p/>
     <w:sectPr>
@@ -978,17 +975,17 @@
     <w:lsdException w:name="Unresolved Mention" w:semiHidden="1" w:unhideWhenUsed="1"/>
     <w:lsdException w:name="Smart Link" w:semiHidden="1" w:unhideWhenUsed="1"/>
   </w:latentStyles>
-  <w:style w:type="paragraph" w:default="1" w:styleId="Normalny">
+  <w:style w:type="paragraph" w:default="1" w:styleId="Normln">
     <w:name w:val="Normal"/>
     <w:qFormat/>
   </w:style>
-  <w:style w:type="character" w:default="1" w:styleId="Domylnaczcionkaakapitu">
+  <w:style w:type="character" w:default="1" w:styleId="Standardnpsmoodstavce">
     <w:name w:val="Default Paragraph Font"/>
     <w:uiPriority w:val="1"/>
     <w:semiHidden/>
     <w:unhideWhenUsed/>
   </w:style>
-  <w:style w:type="table" w:default="1" w:styleId="Standardowy">
+  <w:style w:type="table" w:default="1" w:styleId="Normlntabulka">
     <w:name w:val="Normal Table"/>
     <w:uiPriority w:val="99"/>
     <w:semiHidden/>
@@ -1003,15 +1000,15 @@
       </w:tblCellMar>
     </w:tblPr>
   </w:style>
-  <w:style w:type="numbering" w:default="1" w:styleId="Bezlisty">
+  <w:style w:type="numbering" w:default="1" w:styleId="Bezseznamu">
     <w:name w:val="No List"/>
     <w:uiPriority w:val="99"/>
     <w:semiHidden/>
     <w:unhideWhenUsed/>
   </w:style>
-  <w:style w:type="table" w:styleId="Tabela-Siatka">
+  <w:style w:type="table" w:styleId="Mkatabulky">
     <w:name w:val="Table Grid"/>
-    <w:basedOn w:val="Standardowy"/>
+    <w:basedOn w:val="Normlntabulka"/>
     <w:uiPriority w:val="39"/>
     <w:rsid w:val="00FB5D8E"/>
     <w:pPr>
@@ -1028,11 +1025,11 @@
       </w:tblBorders>
     </w:tblPr>
   </w:style>
-  <w:style w:type="paragraph" w:styleId="Tytu">
+  <w:style w:type="paragraph" w:styleId="Nzev">
     <w:name w:val="Title"/>
-    <w:basedOn w:val="Normalny"/>
-    <w:next w:val="Normalny"/>
-    <w:link w:val="TytuZnak"/>
+    <w:basedOn w:val="Normln"/>
+    <w:next w:val="Normln"/>
+    <w:link w:val="NzevChar"/>
     <w:uiPriority w:val="10"/>
     <w:qFormat/>
     <w:rsid w:val="000261C9"/>
@@ -1048,10 +1045,10 @@
       <w:szCs w:val="56"/>
     </w:rPr>
   </w:style>
-  <w:style w:type="character" w:customStyle="1" w:styleId="TytuZnak">
-    <w:name w:val="Tytuł Znak"/>
-    <w:basedOn w:val="Domylnaczcionkaakapitu"/>
-    <w:link w:val="Tytu"/>
+  <w:style w:type="character" w:customStyle="1" w:styleId="NzevChar">
+    <w:name w:val="Název Char"/>
+    <w:basedOn w:val="Standardnpsmoodstavce"/>
+    <w:link w:val="Nzev"/>
     <w:uiPriority w:val="10"/>
     <w:rsid w:val="000261C9"/>
     <w:rPr>

</xml_diff>